<commit_message>
more git pull command added
</commit_message>
<xml_diff>
--- a/GitHub Install.docx
+++ b/GitHub Install.docx
@@ -1483,6 +1483,103 @@
     </w:p>
     <w:p>
       <w:pPr>
+        <w:numPr>
+          <w:ilvl w:val="0"/>
+          <w:numId w:val="2"/>
+        </w:numPr>
+        <w:spacing w:before="100" w:beforeAutospacing="1" w:after="100" w:afterAutospacing="1" w:line="240" w:lineRule="auto"/>
+        <w:rPr>
+          <w:rFonts w:asciiTheme="majorHAnsi" w:eastAsia="Times New Roman" w:hAnsiTheme="majorHAnsi" w:cstheme="majorHAnsi"/>
+          <w:sz w:val="24"/>
+          <w:szCs w:val="24"/>
+        </w:rPr>
+      </w:pPr>
+      <w:r>
+        <w:rPr>
+          <w:rFonts w:ascii="Arial" w:hAnsi="Arial" w:cs="Arial"/>
+          <w:color w:val="000000"/>
+          <w:sz w:val="20"/>
+          <w:szCs w:val="20"/>
+        </w:rPr>
+        <w:t xml:space="preserve">Check </w:t>
+      </w:r>
+      <w:r>
+        <w:rPr>
+          <w:rFonts w:ascii="Arial" w:hAnsi="Arial" w:cs="Arial"/>
+          <w:color w:val="000000"/>
+          <w:sz w:val="20"/>
+          <w:szCs w:val="20"/>
+          <w:shd w:val="clear" w:color="auto" w:fill="FFFFFF"/>
+        </w:rPr>
+        <w:t xml:space="preserve">the files in our current working directory using </w:t>
+      </w:r>
+      <w:proofErr w:type="spellStart"/>
+      <w:r>
+        <w:rPr>
+          <w:rFonts w:ascii="Arial" w:hAnsi="Arial" w:cs="Arial"/>
+          <w:color w:val="000000"/>
+          <w:sz w:val="20"/>
+          <w:szCs w:val="20"/>
+          <w:shd w:val="clear" w:color="auto" w:fill="FFFFFF"/>
+        </w:rPr>
+        <w:t>cmd</w:t>
+      </w:r>
+      <w:proofErr w:type="spellEnd"/>
+      <w:r>
+        <w:rPr>
+          <w:rFonts w:ascii="Arial" w:hAnsi="Arial" w:cs="Arial"/>
+          <w:color w:val="000000"/>
+          <w:sz w:val="20"/>
+          <w:szCs w:val="20"/>
+          <w:shd w:val="clear" w:color="auto" w:fill="FFFFFF"/>
+        </w:rPr>
+        <w:t xml:space="preserve"> terminals</w:t>
+      </w:r>
+      <w:r>
+        <w:rPr>
+          <w:rFonts w:ascii="Arial" w:hAnsi="Arial" w:cs="Arial"/>
+          <w:color w:val="000000"/>
+          <w:sz w:val="20"/>
+          <w:szCs w:val="20"/>
+          <w:shd w:val="clear" w:color="auto" w:fill="FFFFFF"/>
+        </w:rPr>
+        <w:t>:</w:t>
+      </w:r>
+      <w:r>
+        <w:rPr>
+          <w:rFonts w:ascii="Arial" w:hAnsi="Arial" w:cs="Arial"/>
+          <w:color w:val="000000"/>
+          <w:sz w:val="20"/>
+          <w:szCs w:val="20"/>
+          <w:shd w:val="clear" w:color="auto" w:fill="FFFFFF"/>
+        </w:rPr>
+        <w:t xml:space="preserve"> </w:t>
+      </w:r>
+      <w:r>
+        <w:rPr>
+          <w:rFonts w:ascii="Arial" w:hAnsi="Arial" w:cs="Arial"/>
+          <w:b/>
+          <w:bCs/>
+          <w:color w:val="000000"/>
+          <w:sz w:val="20"/>
+          <w:szCs w:val="20"/>
+        </w:rPr>
+        <w:t>git status</w:t>
+      </w:r>
+      <w:r>
+        <w:rPr>
+          <w:rFonts w:ascii="Arial" w:hAnsi="Arial" w:cs="Arial"/>
+          <w:b/>
+          <w:bCs/>
+          <w:color w:val="000000"/>
+          <w:sz w:val="20"/>
+          <w:szCs w:val="20"/>
+        </w:rPr>
+        <w:t>.</w:t>
+      </w:r>
+    </w:p>
+    <w:p>
+      <w:pPr>
         <w:pStyle w:val="NormalWeb"/>
         <w:numPr>
           <w:ilvl w:val="0"/>
@@ -1557,7 +1654,7 @@
     <w:p>
       <w:pPr>
         <w:numPr>
-          <w:ilvl w:val="0"/>
+          <w:ilvl w:val="1"/>
           <w:numId w:val="2"/>
         </w:numPr>
         <w:spacing w:before="100" w:beforeAutospacing="1" w:after="100" w:afterAutospacing="1" w:line="240" w:lineRule="auto"/>
@@ -1573,18 +1670,43 @@
           <w:color w:val="000000"/>
           <w:sz w:val="20"/>
           <w:szCs w:val="20"/>
-        </w:rPr>
-        <w:t xml:space="preserve">Check </w:t>
-      </w:r>
-      <w:r>
-        <w:rPr>
-          <w:rFonts w:ascii="Arial" w:hAnsi="Arial" w:cs="Arial"/>
-          <w:color w:val="000000"/>
-          <w:sz w:val="20"/>
-          <w:szCs w:val="20"/>
-          <w:shd w:val="clear" w:color="auto" w:fill="FFFFFF"/>
-        </w:rPr>
-        <w:t xml:space="preserve">the files in our current working directory using </w:t>
+          <w:shd w:val="clear" w:color="auto" w:fill="FFFFFF"/>
+        </w:rPr>
+        <w:t>Create a new branch and work in our local repository.</w:t>
+      </w:r>
+    </w:p>
+    <w:p>
+      <w:pPr>
+        <w:numPr>
+          <w:ilvl w:val="2"/>
+          <w:numId w:val="2"/>
+        </w:numPr>
+        <w:spacing w:before="100" w:beforeAutospacing="1" w:after="100" w:afterAutospacing="1" w:line="240" w:lineRule="auto"/>
+        <w:rPr>
+          <w:rFonts w:asciiTheme="majorHAnsi" w:eastAsia="Times New Roman" w:hAnsiTheme="majorHAnsi" w:cstheme="majorHAnsi"/>
+          <w:sz w:val="24"/>
+          <w:szCs w:val="24"/>
+        </w:rPr>
+      </w:pPr>
+      <w:r>
+        <w:rPr>
+          <w:rFonts w:ascii="Arial" w:hAnsi="Arial" w:cs="Arial"/>
+          <w:color w:val="000000"/>
+          <w:sz w:val="20"/>
+          <w:szCs w:val="20"/>
+        </w:rPr>
+        <w:t xml:space="preserve">Create new branch: </w:t>
+      </w:r>
+      <w:r>
+        <w:rPr>
+          <w:rFonts w:ascii="Arial" w:hAnsi="Arial" w:cs="Arial"/>
+          <w:b/>
+          <w:bCs/>
+          <w:color w:val="000000"/>
+          <w:sz w:val="20"/>
+          <w:szCs w:val="20"/>
+        </w:rPr>
+        <w:t xml:space="preserve">git branch </w:t>
       </w:r>
       <w:proofErr w:type="spellStart"/>
       <w:r>
@@ -1593,9 +1715,8 @@
           <w:color w:val="000000"/>
           <w:sz w:val="20"/>
           <w:szCs w:val="20"/>
-          <w:shd w:val="clear" w:color="auto" w:fill="FFFFFF"/>
-        </w:rPr>
-        <w:t>cmd</w:t>
+        </w:rPr>
+        <w:t>xyzbranchname</w:t>
       </w:r>
       <w:proofErr w:type="spellEnd"/>
       <w:r>
@@ -1604,51 +1725,123 @@
           <w:color w:val="000000"/>
           <w:sz w:val="20"/>
           <w:szCs w:val="20"/>
-          <w:shd w:val="clear" w:color="auto" w:fill="FFFFFF"/>
-        </w:rPr>
-        <w:t xml:space="preserve"> terminals</w:t>
-      </w:r>
-      <w:r>
-        <w:rPr>
-          <w:rFonts w:ascii="Arial" w:hAnsi="Arial" w:cs="Arial"/>
-          <w:color w:val="000000"/>
-          <w:sz w:val="20"/>
-          <w:szCs w:val="20"/>
-          <w:shd w:val="clear" w:color="auto" w:fill="FFFFFF"/>
-        </w:rPr>
-        <w:t>:</w:t>
-      </w:r>
-      <w:r>
-        <w:rPr>
-          <w:rFonts w:ascii="Arial" w:hAnsi="Arial" w:cs="Arial"/>
-          <w:color w:val="000000"/>
-          <w:sz w:val="20"/>
-          <w:szCs w:val="20"/>
-          <w:shd w:val="clear" w:color="auto" w:fill="FFFFFF"/>
+        </w:rPr>
+        <w:t>.</w:t>
+      </w:r>
+    </w:p>
+    <w:p>
+      <w:pPr>
+        <w:numPr>
+          <w:ilvl w:val="2"/>
+          <w:numId w:val="2"/>
+        </w:numPr>
+        <w:spacing w:before="100" w:beforeAutospacing="1" w:after="100" w:afterAutospacing="1" w:line="240" w:lineRule="auto"/>
+        <w:rPr>
+          <w:rFonts w:asciiTheme="majorHAnsi" w:eastAsia="Times New Roman" w:hAnsiTheme="majorHAnsi" w:cstheme="majorHAnsi"/>
+          <w:sz w:val="24"/>
+          <w:szCs w:val="24"/>
+        </w:rPr>
+      </w:pPr>
+      <w:r>
+        <w:rPr>
+          <w:rFonts w:ascii="Arial" w:hAnsi="Arial" w:cs="Arial"/>
+          <w:color w:val="000000"/>
+          <w:sz w:val="20"/>
+          <w:szCs w:val="20"/>
+        </w:rPr>
+        <w:t xml:space="preserve">Check how many </w:t>
+      </w:r>
+      <w:proofErr w:type="gramStart"/>
+      <w:r>
+        <w:rPr>
+          <w:rFonts w:ascii="Arial" w:hAnsi="Arial" w:cs="Arial"/>
+          <w:color w:val="000000"/>
+          <w:sz w:val="20"/>
+          <w:szCs w:val="20"/>
+        </w:rPr>
+        <w:t>branch</w:t>
+      </w:r>
+      <w:proofErr w:type="gramEnd"/>
+      <w:r>
+        <w:rPr>
+          <w:rFonts w:ascii="Arial" w:hAnsi="Arial" w:cs="Arial"/>
+          <w:color w:val="000000"/>
+          <w:sz w:val="20"/>
+          <w:szCs w:val="20"/>
         </w:rPr>
         <w:t xml:space="preserve"> </w:t>
       </w:r>
       <w:r>
         <w:rPr>
           <w:rFonts w:ascii="Arial" w:hAnsi="Arial" w:cs="Arial"/>
-          <w:b/>
-          <w:bCs/>
-          <w:color w:val="000000"/>
-          <w:sz w:val="20"/>
-          <w:szCs w:val="20"/>
-        </w:rPr>
-        <w:t>git status</w:t>
-      </w:r>
-      <w:r>
-        <w:rPr>
-          <w:rFonts w:ascii="Arial" w:hAnsi="Arial" w:cs="Arial"/>
-          <w:b/>
-          <w:bCs/>
-          <w:color w:val="000000"/>
-          <w:sz w:val="20"/>
-          <w:szCs w:val="20"/>
-        </w:rPr>
-        <w:t>.</w:t>
+          <w:color w:val="000000"/>
+          <w:sz w:val="20"/>
+          <w:szCs w:val="20"/>
+        </w:rPr>
+        <w:t xml:space="preserve">there </w:t>
+      </w:r>
+      <w:r>
+        <w:rPr>
+          <w:rFonts w:ascii="Arial" w:hAnsi="Arial" w:cs="Arial"/>
+          <w:color w:val="000000"/>
+          <w:sz w:val="20"/>
+          <w:szCs w:val="20"/>
+        </w:rPr>
+        <w:t>currently</w:t>
+      </w:r>
+      <w:r>
+        <w:rPr>
+          <w:rFonts w:ascii="Arial" w:hAnsi="Arial" w:cs="Arial"/>
+          <w:b/>
+          <w:bCs/>
+          <w:color w:val="000000"/>
+          <w:sz w:val="20"/>
+          <w:szCs w:val="20"/>
+        </w:rPr>
+        <w:t>: git branch</w:t>
+      </w:r>
+    </w:p>
+    <w:p>
+      <w:pPr>
+        <w:numPr>
+          <w:ilvl w:val="2"/>
+          <w:numId w:val="2"/>
+        </w:numPr>
+        <w:spacing w:before="100" w:beforeAutospacing="1" w:after="100" w:afterAutospacing="1" w:line="240" w:lineRule="auto"/>
+        <w:rPr>
+          <w:rFonts w:asciiTheme="majorHAnsi" w:eastAsia="Times New Roman" w:hAnsiTheme="majorHAnsi" w:cstheme="majorHAnsi"/>
+          <w:sz w:val="24"/>
+          <w:szCs w:val="24"/>
+        </w:rPr>
+      </w:pPr>
+      <w:r>
+        <w:rPr>
+          <w:rFonts w:ascii="Arial" w:hAnsi="Arial" w:cs="Arial"/>
+          <w:color w:val="000000"/>
+          <w:sz w:val="20"/>
+          <w:szCs w:val="20"/>
+        </w:rPr>
+        <w:t xml:space="preserve">Switch to new branch: </w:t>
+      </w:r>
+      <w:r>
+        <w:rPr>
+          <w:rFonts w:ascii="Arial" w:hAnsi="Arial" w:cs="Arial"/>
+          <w:b/>
+          <w:bCs/>
+          <w:color w:val="000000"/>
+          <w:sz w:val="20"/>
+          <w:szCs w:val="20"/>
+        </w:rPr>
+        <w:t xml:space="preserve">git checkout </w:t>
+      </w:r>
+      <w:r>
+        <w:rPr>
+          <w:rFonts w:ascii="Arial" w:hAnsi="Arial" w:cs="Arial"/>
+          <w:color w:val="000000"/>
+          <w:sz w:val="20"/>
+          <w:szCs w:val="20"/>
+        </w:rPr>
+        <w:t>name</w:t>
       </w:r>
     </w:p>
     <w:p>
@@ -1672,7 +1865,166 @@
           <w:szCs w:val="20"/>
           <w:shd w:val="clear" w:color="auto" w:fill="FFFFFF"/>
         </w:rPr>
-        <w:t>Create a new branch and work in our local repository.</w:t>
+        <w:t xml:space="preserve">Git Staging environment:  </w:t>
+      </w:r>
+      <w:r>
+        <w:rPr>
+          <w:rFonts w:ascii="Arial" w:hAnsi="Arial" w:cs="Arial"/>
+          <w:b/>
+          <w:bCs/>
+          <w:color w:val="000000"/>
+          <w:sz w:val="20"/>
+          <w:szCs w:val="20"/>
+        </w:rPr>
+        <w:t xml:space="preserve">git </w:t>
+      </w:r>
+      <w:proofErr w:type="gramStart"/>
+      <w:r>
+        <w:rPr>
+          <w:rFonts w:ascii="Arial" w:hAnsi="Arial" w:cs="Arial"/>
+          <w:b/>
+          <w:bCs/>
+          <w:color w:val="000000"/>
+          <w:sz w:val="20"/>
+          <w:szCs w:val="20"/>
+        </w:rPr>
+        <w:t>add .</w:t>
+      </w:r>
+      <w:proofErr w:type="gramEnd"/>
+      <w:r>
+        <w:rPr>
+          <w:rFonts w:ascii="Arial" w:hAnsi="Arial" w:cs="Arial"/>
+          <w:b/>
+          <w:bCs/>
+          <w:color w:val="000000"/>
+          <w:sz w:val="20"/>
+          <w:szCs w:val="20"/>
+        </w:rPr>
+        <w:t xml:space="preserve"> </w:t>
+      </w:r>
+    </w:p>
+    <w:p>
+      <w:pPr>
+        <w:numPr>
+          <w:ilvl w:val="0"/>
+          <w:numId w:val="2"/>
+        </w:numPr>
+        <w:spacing w:before="100" w:beforeAutospacing="1" w:after="100" w:afterAutospacing="1" w:line="240" w:lineRule="auto"/>
+        <w:rPr>
+          <w:rFonts w:asciiTheme="majorHAnsi" w:eastAsia="Times New Roman" w:hAnsiTheme="majorHAnsi" w:cstheme="majorHAnsi"/>
+          <w:sz w:val="24"/>
+          <w:szCs w:val="24"/>
+        </w:rPr>
+      </w:pPr>
+      <w:r>
+        <w:rPr>
+          <w:rFonts w:ascii="Arial" w:hAnsi="Arial" w:cs="Arial"/>
+          <w:color w:val="000000"/>
+          <w:sz w:val="20"/>
+          <w:szCs w:val="20"/>
+          <w:shd w:val="clear" w:color="auto" w:fill="FFFFFF"/>
+        </w:rPr>
+        <w:t xml:space="preserve">Move from </w:t>
+      </w:r>
+      <w:r>
+        <w:rPr>
+          <w:rFonts w:ascii="Arial" w:hAnsi="Arial" w:cs="Arial"/>
+          <w:color w:val="DC143C"/>
+          <w:sz w:val="20"/>
+          <w:szCs w:val="20"/>
+          <w:shd w:val="clear" w:color="auto" w:fill="FFFFFF"/>
+        </w:rPr>
+        <w:t>stage</w:t>
+      </w:r>
+      <w:r>
+        <w:rPr>
+          <w:rFonts w:ascii="Arial" w:hAnsi="Arial" w:cs="Arial"/>
+          <w:color w:val="000000"/>
+          <w:sz w:val="20"/>
+          <w:szCs w:val="20"/>
+          <w:shd w:val="clear" w:color="auto" w:fill="FFFFFF"/>
+        </w:rPr>
+        <w:t xml:space="preserve"> to </w:t>
+      </w:r>
+      <w:r>
+        <w:rPr>
+          <w:rFonts w:ascii="Arial" w:hAnsi="Arial" w:cs="Arial"/>
+          <w:color w:val="DC143C"/>
+          <w:sz w:val="20"/>
+          <w:szCs w:val="20"/>
+          <w:shd w:val="clear" w:color="auto" w:fill="FFFFFF"/>
+        </w:rPr>
+        <w:t>commit</w:t>
+      </w:r>
+      <w:r>
+        <w:rPr>
+          <w:rFonts w:ascii="Arial" w:hAnsi="Arial" w:cs="Arial"/>
+          <w:color w:val="000000"/>
+          <w:sz w:val="20"/>
+          <w:szCs w:val="20"/>
+          <w:shd w:val="clear" w:color="auto" w:fill="FFFFFF"/>
+        </w:rPr>
+        <w:t xml:space="preserve"> </w:t>
+      </w:r>
+      <w:r>
+        <w:rPr>
+          <w:rFonts w:ascii="Arial" w:hAnsi="Arial" w:cs="Arial"/>
+          <w:color w:val="000000"/>
+          <w:sz w:val="20"/>
+          <w:szCs w:val="20"/>
+          <w:shd w:val="clear" w:color="auto" w:fill="FFFFFF"/>
+        </w:rPr>
+        <w:t>to master</w:t>
+      </w:r>
+      <w:r>
+        <w:rPr>
+          <w:rFonts w:ascii="Arial" w:hAnsi="Arial" w:cs="Arial"/>
+          <w:color w:val="000000"/>
+          <w:sz w:val="20"/>
+          <w:szCs w:val="20"/>
+          <w:shd w:val="clear" w:color="auto" w:fill="FFFFFF"/>
+        </w:rPr>
+        <w:t xml:space="preserve"> repo. When we </w:t>
+      </w:r>
+      <w:r>
+        <w:rPr>
+          <w:rFonts w:ascii="Arial" w:hAnsi="Arial" w:cs="Arial"/>
+          <w:color w:val="DC143C"/>
+          <w:sz w:val="20"/>
+          <w:szCs w:val="20"/>
+          <w:shd w:val="clear" w:color="auto" w:fill="FFFFFF"/>
+        </w:rPr>
+        <w:t>commit</w:t>
+      </w:r>
+      <w:r>
+        <w:rPr>
+          <w:rFonts w:ascii="Arial" w:hAnsi="Arial" w:cs="Arial"/>
+          <w:color w:val="000000"/>
+          <w:sz w:val="20"/>
+          <w:szCs w:val="20"/>
+          <w:shd w:val="clear" w:color="auto" w:fill="FFFFFF"/>
+        </w:rPr>
+        <w:t xml:space="preserve">, we should always include a </w:t>
+      </w:r>
+      <w:r>
+        <w:rPr>
+          <w:rFonts w:ascii="Arial" w:hAnsi="Arial" w:cs="Arial"/>
+          <w:color w:val="000000"/>
+          <w:sz w:val="20"/>
+          <w:szCs w:val="20"/>
+          <w:shd w:val="clear" w:color="auto" w:fill="FFFFFF"/>
+        </w:rPr>
+        <w:t>message. It</w:t>
+      </w:r>
+      <w:r>
+        <w:rPr>
+          <w:rFonts w:ascii="Arial" w:hAnsi="Arial" w:cs="Arial"/>
+          <w:color w:val="000000"/>
+          <w:sz w:val="20"/>
+          <w:szCs w:val="20"/>
+          <w:shd w:val="clear" w:color="auto" w:fill="FFFFFF"/>
+        </w:rPr>
+        <w:t xml:space="preserve"> is easy to see what has changed and when.</w:t>
       </w:r>
     </w:p>
     <w:p>
@@ -1694,39 +2046,102 @@
           <w:color w:val="000000"/>
           <w:sz w:val="20"/>
           <w:szCs w:val="20"/>
-        </w:rPr>
-        <w:t xml:space="preserve">Create new branch: </w:t>
-      </w:r>
-      <w:r>
-        <w:rPr>
-          <w:rFonts w:ascii="Arial" w:hAnsi="Arial" w:cs="Arial"/>
-          <w:b/>
-          <w:bCs/>
-          <w:color w:val="000000"/>
-          <w:sz w:val="20"/>
-          <w:szCs w:val="20"/>
-        </w:rPr>
-        <w:t xml:space="preserve">git branch </w:t>
+          <w:shd w:val="clear" w:color="auto" w:fill="FFFFFF"/>
+        </w:rPr>
+        <w:t>C</w:t>
+      </w:r>
+      <w:r>
+        <w:rPr>
+          <w:rFonts w:ascii="Arial" w:hAnsi="Arial" w:cs="Arial"/>
+          <w:color w:val="000000"/>
+          <w:sz w:val="20"/>
+          <w:szCs w:val="20"/>
+          <w:shd w:val="clear" w:color="auto" w:fill="FFFFFF"/>
+        </w:rPr>
+        <w:t>ommand:</w:t>
+      </w:r>
+      <w:r>
+        <w:rPr>
+          <w:rFonts w:ascii="Arial" w:hAnsi="Arial" w:cs="Arial"/>
+          <w:color w:val="000000"/>
+          <w:sz w:val="20"/>
+          <w:szCs w:val="20"/>
+          <w:shd w:val="clear" w:color="auto" w:fill="FFFFFF"/>
+        </w:rPr>
+        <w:t xml:space="preserve"> </w:t>
+      </w:r>
+      <w:r>
+        <w:rPr>
+          <w:rFonts w:ascii="Arial" w:hAnsi="Arial" w:cs="Arial"/>
+          <w:b/>
+          <w:bCs/>
+          <w:color w:val="000000"/>
+          <w:sz w:val="20"/>
+          <w:szCs w:val="20"/>
+        </w:rPr>
+        <w:t>git commit -m “</w:t>
       </w:r>
       <w:proofErr w:type="spellStart"/>
       <w:r>
         <w:rPr>
           <w:rFonts w:ascii="Arial" w:hAnsi="Arial" w:cs="Arial"/>
-          <w:color w:val="000000"/>
-          <w:sz w:val="20"/>
-          <w:szCs w:val="20"/>
-        </w:rPr>
-        <w:t>xyzbranchname</w:t>
+          <w:b/>
+          <w:bCs/>
+          <w:color w:val="000000"/>
+          <w:sz w:val="20"/>
+          <w:szCs w:val="20"/>
+        </w:rPr>
+        <w:t>xyz</w:t>
       </w:r>
       <w:proofErr w:type="spellEnd"/>
       <w:r>
         <w:rPr>
           <w:rFonts w:ascii="Arial" w:hAnsi="Arial" w:cs="Arial"/>
-          <w:color w:val="000000"/>
-          <w:sz w:val="20"/>
-          <w:szCs w:val="20"/>
-        </w:rPr>
-        <w:t>.</w:t>
+          <w:b/>
+          <w:bCs/>
+          <w:color w:val="000000"/>
+          <w:sz w:val="20"/>
+          <w:szCs w:val="20"/>
+        </w:rPr>
+        <w:t xml:space="preserve"> message”</w:t>
+      </w:r>
+    </w:p>
+    <w:p>
+      <w:pPr>
+        <w:numPr>
+          <w:ilvl w:val="0"/>
+          <w:numId w:val="2"/>
+        </w:numPr>
+        <w:spacing w:before="100" w:beforeAutospacing="1" w:after="100" w:afterAutospacing="1" w:line="240" w:lineRule="auto"/>
+        <w:rPr>
+          <w:rFonts w:asciiTheme="majorHAnsi" w:eastAsia="Times New Roman" w:hAnsiTheme="majorHAnsi" w:cstheme="majorHAnsi"/>
+          <w:sz w:val="24"/>
+          <w:szCs w:val="24"/>
+        </w:rPr>
+      </w:pPr>
+      <w:r>
+        <w:rPr>
+          <w:rFonts w:asciiTheme="majorHAnsi" w:eastAsia="Times New Roman" w:hAnsiTheme="majorHAnsi" w:cstheme="majorHAnsi"/>
+          <w:sz w:val="24"/>
+          <w:szCs w:val="24"/>
+        </w:rPr>
+        <w:t>T</w:t>
+      </w:r>
+      <w:r>
+        <w:rPr>
+          <w:rFonts w:asciiTheme="majorHAnsi" w:eastAsia="Times New Roman" w:hAnsiTheme="majorHAnsi" w:cstheme="majorHAnsi"/>
+          <w:sz w:val="24"/>
+          <w:szCs w:val="24"/>
+        </w:rPr>
+        <w:t xml:space="preserve">o push </w:t>
+      </w:r>
+      <w:r>
+        <w:rPr>
+          <w:rFonts w:asciiTheme="majorHAnsi" w:eastAsia="Times New Roman" w:hAnsiTheme="majorHAnsi" w:cstheme="majorHAnsi"/>
+          <w:sz w:val="24"/>
+          <w:szCs w:val="24"/>
+        </w:rPr>
+        <w:t>current branch and set remote as upstream:</w:t>
       </w:r>
     </w:p>
     <w:p>
@@ -1744,62 +2159,44 @@
       </w:pPr>
       <w:r>
         <w:rPr>
-          <w:rFonts w:ascii="Arial" w:hAnsi="Arial" w:cs="Arial"/>
-          <w:color w:val="000000"/>
-          <w:sz w:val="20"/>
-          <w:szCs w:val="20"/>
-        </w:rPr>
-        <w:t xml:space="preserve">Check how many </w:t>
-      </w:r>
-      <w:proofErr w:type="gramStart"/>
-      <w:r>
-        <w:rPr>
-          <w:rFonts w:ascii="Arial" w:hAnsi="Arial" w:cs="Arial"/>
-          <w:color w:val="000000"/>
-          <w:sz w:val="20"/>
-          <w:szCs w:val="20"/>
-        </w:rPr>
-        <w:t>branch</w:t>
-      </w:r>
-      <w:proofErr w:type="gramEnd"/>
-      <w:r>
-        <w:rPr>
-          <w:rFonts w:ascii="Arial" w:hAnsi="Arial" w:cs="Arial"/>
-          <w:color w:val="000000"/>
-          <w:sz w:val="20"/>
-          <w:szCs w:val="20"/>
-        </w:rPr>
-        <w:t xml:space="preserve"> </w:t>
-      </w:r>
-      <w:r>
-        <w:rPr>
-          <w:rFonts w:ascii="Arial" w:hAnsi="Arial" w:cs="Arial"/>
-          <w:color w:val="000000"/>
-          <w:sz w:val="20"/>
-          <w:szCs w:val="20"/>
-        </w:rPr>
-        <w:t xml:space="preserve">there </w:t>
-      </w:r>
-      <w:r>
-        <w:rPr>
-          <w:rFonts w:ascii="Arial" w:hAnsi="Arial" w:cs="Arial"/>
-          <w:color w:val="000000"/>
-          <w:sz w:val="20"/>
-          <w:szCs w:val="20"/>
-        </w:rPr>
-        <w:t>currently</w:t>
-      </w:r>
-      <w:r>
-        <w:rPr>
-          <w:rFonts w:ascii="Arial" w:hAnsi="Arial" w:cs="Arial"/>
-          <w:b/>
-          <w:bCs/>
-          <w:color w:val="000000"/>
-          <w:sz w:val="20"/>
-          <w:szCs w:val="20"/>
-        </w:rPr>
-        <w:t>: git branch</w:t>
-      </w:r>
+          <w:rFonts w:asciiTheme="majorHAnsi" w:eastAsia="Times New Roman" w:hAnsiTheme="majorHAnsi" w:cstheme="majorHAnsi"/>
+          <w:sz w:val="24"/>
+          <w:szCs w:val="24"/>
+        </w:rPr>
+        <w:t>C</w:t>
+      </w:r>
+      <w:r>
+        <w:rPr>
+          <w:rFonts w:ascii="Arial" w:hAnsi="Arial" w:cs="Arial"/>
+          <w:color w:val="000000"/>
+          <w:sz w:val="20"/>
+          <w:szCs w:val="20"/>
+          <w:shd w:val="clear" w:color="auto" w:fill="FFFFFF"/>
+        </w:rPr>
+        <w:t xml:space="preserve">ommand: </w:t>
+      </w:r>
+      <w:r>
+        <w:rPr>
+          <w:rFonts w:ascii="Arial" w:hAnsi="Arial" w:cs="Arial"/>
+          <w:b/>
+          <w:bCs/>
+          <w:color w:val="000000"/>
+          <w:sz w:val="20"/>
+          <w:szCs w:val="20"/>
+        </w:rPr>
+        <w:t xml:space="preserve">git push –set-upstream origin </w:t>
+      </w:r>
+      <w:proofErr w:type="spellStart"/>
+      <w:r>
+        <w:rPr>
+          <w:rFonts w:ascii="Arial" w:hAnsi="Arial" w:cs="Arial"/>
+          <w:color w:val="000000"/>
+          <w:sz w:val="20"/>
+          <w:szCs w:val="20"/>
+        </w:rPr>
+        <w:t>xyzbranchname</w:t>
+      </w:r>
+      <w:proofErr w:type="spellEnd"/>
     </w:p>
     <w:p>
       <w:pPr>
@@ -1821,27 +2218,27 @@
           <w:sz w:val="20"/>
           <w:szCs w:val="20"/>
         </w:rPr>
-        <w:t xml:space="preserve">Switch to new branch: </w:t>
-      </w:r>
-      <w:r>
-        <w:rPr>
-          <w:rFonts w:ascii="Arial" w:hAnsi="Arial" w:cs="Arial"/>
-          <w:b/>
-          <w:bCs/>
-          <w:color w:val="000000"/>
-          <w:sz w:val="20"/>
-          <w:szCs w:val="20"/>
-        </w:rPr>
-        <w:t xml:space="preserve">git checkout </w:t>
-      </w:r>
-      <w:r>
-        <w:rPr>
-          <w:rFonts w:ascii="Arial" w:hAnsi="Arial" w:cs="Arial"/>
-          <w:color w:val="000000"/>
-          <w:sz w:val="20"/>
-          <w:szCs w:val="20"/>
-        </w:rPr>
-        <w:t>name</w:t>
+        <w:t>C</w:t>
+      </w:r>
+      <w:r>
+        <w:rPr>
+          <w:rFonts w:ascii="Arial" w:hAnsi="Arial" w:cs="Arial"/>
+          <w:color w:val="000000"/>
+          <w:sz w:val="20"/>
+          <w:szCs w:val="20"/>
+        </w:rPr>
+        <w:t xml:space="preserve">ommand: </w:t>
+      </w:r>
+      <w:r>
+        <w:rPr>
+          <w:rFonts w:ascii="Arial" w:hAnsi="Arial" w:cs="Arial"/>
+          <w:b/>
+          <w:bCs/>
+          <w:color w:val="000000"/>
+          <w:sz w:val="20"/>
+          <w:szCs w:val="20"/>
+        </w:rPr>
+        <w:t>git push</w:t>
       </w:r>
     </w:p>
     <w:p>
@@ -1859,48 +2256,101 @@
       </w:pPr>
       <w:r>
         <w:rPr>
-          <w:rFonts w:ascii="Arial" w:hAnsi="Arial" w:cs="Arial"/>
-          <w:color w:val="000000"/>
-          <w:sz w:val="20"/>
-          <w:szCs w:val="20"/>
-          <w:shd w:val="clear" w:color="auto" w:fill="FFFFFF"/>
-        </w:rPr>
-        <w:t xml:space="preserve">Git Staging environment:  </w:t>
-      </w:r>
-      <w:r>
-        <w:rPr>
-          <w:rFonts w:ascii="Arial" w:hAnsi="Arial" w:cs="Arial"/>
-          <w:b/>
-          <w:bCs/>
-          <w:color w:val="000000"/>
-          <w:sz w:val="20"/>
-          <w:szCs w:val="20"/>
-        </w:rPr>
-        <w:t xml:space="preserve">git </w:t>
-      </w:r>
-      <w:proofErr w:type="gramStart"/>
-      <w:r>
-        <w:rPr>
-          <w:rFonts w:ascii="Arial" w:hAnsi="Arial" w:cs="Arial"/>
-          <w:b/>
-          <w:bCs/>
-          <w:color w:val="000000"/>
-          <w:sz w:val="20"/>
-          <w:szCs w:val="20"/>
-        </w:rPr>
-        <w:t>add .</w:t>
-      </w:r>
-      <w:proofErr w:type="gramEnd"/>
-      <w:r>
-        <w:rPr>
-          <w:rFonts w:ascii="Arial" w:hAnsi="Arial" w:cs="Arial"/>
-          <w:b/>
-          <w:bCs/>
-          <w:color w:val="000000"/>
-          <w:sz w:val="20"/>
-          <w:szCs w:val="20"/>
+          <w:rFonts w:asciiTheme="majorHAnsi" w:eastAsia="Times New Roman" w:hAnsiTheme="majorHAnsi" w:cstheme="majorHAnsi"/>
+          <w:sz w:val="24"/>
+          <w:szCs w:val="24"/>
+        </w:rPr>
+        <w:t>Create merge request MR)/ pull request from GitHub.</w:t>
+      </w:r>
+      <w:r>
+        <w:rPr>
+          <w:rFonts w:asciiTheme="majorHAnsi" w:eastAsia="Times New Roman" w:hAnsiTheme="majorHAnsi" w:cstheme="majorHAnsi"/>
+          <w:sz w:val="24"/>
+          <w:szCs w:val="24"/>
         </w:rPr>
         <w:t xml:space="preserve"> </w:t>
+      </w:r>
+    </w:p>
+    <w:p>
+      <w:pPr>
+        <w:numPr>
+          <w:ilvl w:val="1"/>
+          <w:numId w:val="2"/>
+        </w:numPr>
+        <w:spacing w:before="100" w:beforeAutospacing="1" w:after="100" w:afterAutospacing="1" w:line="240" w:lineRule="auto"/>
+        <w:rPr>
+          <w:rFonts w:asciiTheme="majorHAnsi" w:eastAsia="Times New Roman" w:hAnsiTheme="majorHAnsi" w:cstheme="majorHAnsi"/>
+          <w:sz w:val="24"/>
+          <w:szCs w:val="24"/>
+        </w:rPr>
+      </w:pPr>
+      <w:r>
+        <w:rPr>
+          <w:rFonts w:asciiTheme="majorHAnsi" w:eastAsia="Times New Roman" w:hAnsiTheme="majorHAnsi" w:cstheme="majorHAnsi"/>
+          <w:sz w:val="24"/>
+          <w:szCs w:val="24"/>
+        </w:rPr>
+        <w:t>Merge pull request.</w:t>
+      </w:r>
+    </w:p>
+    <w:p>
+      <w:pPr>
+        <w:numPr>
+          <w:ilvl w:val="1"/>
+          <w:numId w:val="2"/>
+        </w:numPr>
+        <w:spacing w:before="100" w:beforeAutospacing="1" w:after="100" w:afterAutospacing="1" w:line="240" w:lineRule="auto"/>
+        <w:rPr>
+          <w:rFonts w:asciiTheme="majorHAnsi" w:eastAsia="Times New Roman" w:hAnsiTheme="majorHAnsi" w:cstheme="majorHAnsi"/>
+          <w:sz w:val="24"/>
+          <w:szCs w:val="24"/>
+        </w:rPr>
+      </w:pPr>
+      <w:r>
+        <w:rPr>
+          <w:rFonts w:asciiTheme="majorHAnsi" w:eastAsia="Times New Roman" w:hAnsiTheme="majorHAnsi" w:cstheme="majorHAnsi"/>
+          <w:sz w:val="24"/>
+          <w:szCs w:val="24"/>
+        </w:rPr>
+        <w:t xml:space="preserve">Confirm </w:t>
+      </w:r>
+      <w:r>
+        <w:rPr>
+          <w:rFonts w:asciiTheme="majorHAnsi" w:eastAsia="Times New Roman" w:hAnsiTheme="majorHAnsi" w:cstheme="majorHAnsi"/>
+          <w:sz w:val="24"/>
+          <w:szCs w:val="24"/>
+        </w:rPr>
+        <w:t>Merge</w:t>
+      </w:r>
+      <w:r>
+        <w:rPr>
+          <w:rFonts w:asciiTheme="majorHAnsi" w:eastAsia="Times New Roman" w:hAnsiTheme="majorHAnsi" w:cstheme="majorHAnsi"/>
+          <w:sz w:val="24"/>
+          <w:szCs w:val="24"/>
+        </w:rPr>
+        <w:t>.</w:t>
+      </w:r>
+    </w:p>
+    <w:p>
+      <w:pPr>
+        <w:numPr>
+          <w:ilvl w:val="1"/>
+          <w:numId w:val="2"/>
+        </w:numPr>
+        <w:spacing w:before="100" w:beforeAutospacing="1" w:after="100" w:afterAutospacing="1" w:line="240" w:lineRule="auto"/>
+        <w:rPr>
+          <w:rFonts w:asciiTheme="majorHAnsi" w:eastAsia="Times New Roman" w:hAnsiTheme="majorHAnsi" w:cstheme="majorHAnsi"/>
+          <w:sz w:val="24"/>
+          <w:szCs w:val="24"/>
+        </w:rPr>
+      </w:pPr>
+      <w:r>
+        <w:rPr>
+          <w:rFonts w:asciiTheme="majorHAnsi" w:eastAsia="Times New Roman" w:hAnsiTheme="majorHAnsi" w:cstheme="majorHAnsi"/>
+          <w:sz w:val="24"/>
+          <w:szCs w:val="24"/>
+        </w:rPr>
+        <w:t>Delete branch.</w:t>
       </w:r>
     </w:p>
     <w:p>
@@ -1912,120 +2362,55 @@
         <w:spacing w:before="100" w:beforeAutospacing="1" w:after="100" w:afterAutospacing="1" w:line="240" w:lineRule="auto"/>
         <w:rPr>
           <w:rFonts w:asciiTheme="majorHAnsi" w:eastAsia="Times New Roman" w:hAnsiTheme="majorHAnsi" w:cstheme="majorHAnsi"/>
-          <w:sz w:val="24"/>
-          <w:szCs w:val="24"/>
-        </w:rPr>
-      </w:pPr>
-      <w:r>
-        <w:rPr>
-          <w:rFonts w:ascii="Arial" w:hAnsi="Arial" w:cs="Arial"/>
-          <w:color w:val="000000"/>
-          <w:sz w:val="20"/>
-          <w:szCs w:val="20"/>
-          <w:shd w:val="clear" w:color="auto" w:fill="FFFFFF"/>
-        </w:rPr>
-        <w:t xml:space="preserve">Move from </w:t>
-      </w:r>
-      <w:r>
-        <w:rPr>
-          <w:rFonts w:ascii="Arial" w:hAnsi="Arial" w:cs="Arial"/>
-          <w:color w:val="DC143C"/>
-          <w:sz w:val="20"/>
-          <w:szCs w:val="20"/>
-          <w:shd w:val="clear" w:color="auto" w:fill="FFFFFF"/>
-        </w:rPr>
-        <w:t>stage</w:t>
-      </w:r>
-      <w:r>
-        <w:rPr>
-          <w:rFonts w:ascii="Arial" w:hAnsi="Arial" w:cs="Arial"/>
-          <w:color w:val="000000"/>
-          <w:sz w:val="20"/>
-          <w:szCs w:val="20"/>
-          <w:shd w:val="clear" w:color="auto" w:fill="FFFFFF"/>
-        </w:rPr>
-        <w:t xml:space="preserve"> to </w:t>
-      </w:r>
-      <w:r>
-        <w:rPr>
-          <w:rFonts w:ascii="Arial" w:hAnsi="Arial" w:cs="Arial"/>
-          <w:color w:val="DC143C"/>
-          <w:sz w:val="20"/>
-          <w:szCs w:val="20"/>
-          <w:shd w:val="clear" w:color="auto" w:fill="FFFFFF"/>
-        </w:rPr>
-        <w:t>commit</w:t>
-      </w:r>
-      <w:r>
-        <w:rPr>
-          <w:rFonts w:ascii="Arial" w:hAnsi="Arial" w:cs="Arial"/>
-          <w:color w:val="000000"/>
-          <w:sz w:val="20"/>
-          <w:szCs w:val="20"/>
-          <w:shd w:val="clear" w:color="auto" w:fill="FFFFFF"/>
-        </w:rPr>
-        <w:t xml:space="preserve"> </w:t>
-      </w:r>
-      <w:r>
-        <w:rPr>
-          <w:rFonts w:ascii="Arial" w:hAnsi="Arial" w:cs="Arial"/>
-          <w:color w:val="000000"/>
-          <w:sz w:val="20"/>
-          <w:szCs w:val="20"/>
-          <w:shd w:val="clear" w:color="auto" w:fill="FFFFFF"/>
-        </w:rPr>
-        <w:t>to master</w:t>
-      </w:r>
-      <w:r>
-        <w:rPr>
-          <w:rFonts w:ascii="Arial" w:hAnsi="Arial" w:cs="Arial"/>
-          <w:color w:val="000000"/>
-          <w:sz w:val="20"/>
-          <w:szCs w:val="20"/>
-          <w:shd w:val="clear" w:color="auto" w:fill="FFFFFF"/>
-        </w:rPr>
-        <w:t xml:space="preserve"> repo. When we </w:t>
-      </w:r>
-      <w:r>
-        <w:rPr>
-          <w:rFonts w:ascii="Arial" w:hAnsi="Arial" w:cs="Arial"/>
-          <w:color w:val="DC143C"/>
-          <w:sz w:val="20"/>
-          <w:szCs w:val="20"/>
-          <w:shd w:val="clear" w:color="auto" w:fill="FFFFFF"/>
-        </w:rPr>
-        <w:t>commit</w:t>
-      </w:r>
-      <w:r>
-        <w:rPr>
-          <w:rFonts w:ascii="Arial" w:hAnsi="Arial" w:cs="Arial"/>
-          <w:color w:val="000000"/>
-          <w:sz w:val="20"/>
-          <w:szCs w:val="20"/>
-          <w:shd w:val="clear" w:color="auto" w:fill="FFFFFF"/>
-        </w:rPr>
-        <w:t xml:space="preserve">, we should always include a </w:t>
-      </w:r>
-      <w:r>
-        <w:rPr>
-          <w:rFonts w:ascii="Arial" w:hAnsi="Arial" w:cs="Arial"/>
-          <w:color w:val="000000"/>
-          <w:sz w:val="20"/>
-          <w:szCs w:val="20"/>
-          <w:shd w:val="clear" w:color="auto" w:fill="FFFFFF"/>
-        </w:rPr>
-        <w:t>message. It</w:t>
-      </w:r>
-      <w:r>
-        <w:rPr>
-          <w:rFonts w:ascii="Arial" w:hAnsi="Arial" w:cs="Arial"/>
-          <w:color w:val="000000"/>
-          <w:sz w:val="20"/>
-          <w:szCs w:val="20"/>
-          <w:shd w:val="clear" w:color="auto" w:fill="FFFFFF"/>
-        </w:rPr>
-        <w:t xml:space="preserve"> is easy to see what has changed and when.</w:t>
-      </w:r>
+          <w:b/>
+          <w:bCs/>
+          <w:sz w:val="24"/>
+          <w:szCs w:val="24"/>
+        </w:rPr>
+      </w:pPr>
+      <w:r>
+        <w:rPr>
+          <w:rFonts w:asciiTheme="majorHAnsi" w:eastAsia="Times New Roman" w:hAnsiTheme="majorHAnsi" w:cstheme="majorHAnsi"/>
+          <w:b/>
+          <w:bCs/>
+          <w:sz w:val="24"/>
+          <w:szCs w:val="24"/>
+        </w:rPr>
+        <w:lastRenderedPageBreak/>
+        <w:t>Git pull</w:t>
+      </w:r>
+      <w:r>
+        <w:rPr>
+          <w:rFonts w:asciiTheme="majorHAnsi" w:eastAsia="Times New Roman" w:hAnsiTheme="majorHAnsi" w:cstheme="majorHAnsi"/>
+          <w:b/>
+          <w:bCs/>
+          <w:sz w:val="24"/>
+          <w:szCs w:val="24"/>
+        </w:rPr>
+        <w:t xml:space="preserve"> command</w:t>
+      </w:r>
+      <w:r>
+        <w:rPr>
+          <w:rFonts w:asciiTheme="majorHAnsi" w:eastAsia="Times New Roman" w:hAnsiTheme="majorHAnsi" w:cstheme="majorHAnsi"/>
+          <w:b/>
+          <w:bCs/>
+          <w:sz w:val="24"/>
+          <w:szCs w:val="24"/>
+        </w:rPr>
+        <w:t xml:space="preserve">: Remote to local </w:t>
+      </w:r>
+      <w:proofErr w:type="gramStart"/>
+      <w:r>
+        <w:rPr>
+          <w:rFonts w:asciiTheme="majorHAnsi" w:eastAsia="Times New Roman" w:hAnsiTheme="majorHAnsi" w:cstheme="majorHAnsi"/>
+          <w:b/>
+          <w:bCs/>
+          <w:sz w:val="24"/>
+          <w:szCs w:val="24"/>
+        </w:rPr>
+        <w:t>host</w:t>
+      </w:r>
+      <w:proofErr w:type="gramEnd"/>
     </w:p>
     <w:p>
       <w:pPr>
@@ -2042,106 +2427,11 @@
       </w:pPr>
       <w:r>
         <w:rPr>
-          <w:rFonts w:ascii="Arial" w:hAnsi="Arial" w:cs="Arial"/>
-          <w:color w:val="000000"/>
-          <w:sz w:val="20"/>
-          <w:szCs w:val="20"/>
-          <w:shd w:val="clear" w:color="auto" w:fill="FFFFFF"/>
-        </w:rPr>
-        <w:t>C</w:t>
-      </w:r>
-      <w:r>
-        <w:rPr>
-          <w:rFonts w:ascii="Arial" w:hAnsi="Arial" w:cs="Arial"/>
-          <w:color w:val="000000"/>
-          <w:sz w:val="20"/>
-          <w:szCs w:val="20"/>
-          <w:shd w:val="clear" w:color="auto" w:fill="FFFFFF"/>
-        </w:rPr>
-        <w:t>ommand:</w:t>
-      </w:r>
-      <w:r>
-        <w:rPr>
-          <w:rFonts w:ascii="Arial" w:hAnsi="Arial" w:cs="Arial"/>
-          <w:color w:val="000000"/>
-          <w:sz w:val="20"/>
-          <w:szCs w:val="20"/>
-          <w:shd w:val="clear" w:color="auto" w:fill="FFFFFF"/>
-        </w:rPr>
-        <w:t xml:space="preserve"> </w:t>
-      </w:r>
-      <w:r>
-        <w:rPr>
-          <w:rFonts w:ascii="Arial" w:hAnsi="Arial" w:cs="Arial"/>
-          <w:b/>
-          <w:bCs/>
-          <w:color w:val="000000"/>
-          <w:sz w:val="20"/>
-          <w:szCs w:val="20"/>
-        </w:rPr>
-        <w:t>git commit -m “</w:t>
-      </w:r>
-      <w:proofErr w:type="spellStart"/>
-      <w:r>
-        <w:rPr>
-          <w:rFonts w:ascii="Arial" w:hAnsi="Arial" w:cs="Arial"/>
-          <w:b/>
-          <w:bCs/>
-          <w:color w:val="000000"/>
-          <w:sz w:val="20"/>
-          <w:szCs w:val="20"/>
-        </w:rPr>
-        <w:t>xyz</w:t>
-      </w:r>
-      <w:proofErr w:type="spellEnd"/>
-      <w:r>
-        <w:rPr>
-          <w:rFonts w:ascii="Arial" w:hAnsi="Arial" w:cs="Arial"/>
-          <w:b/>
-          <w:bCs/>
-          <w:color w:val="000000"/>
-          <w:sz w:val="20"/>
-          <w:szCs w:val="20"/>
-        </w:rPr>
-        <w:t xml:space="preserve"> message”</w:t>
-      </w:r>
-    </w:p>
-    <w:p>
-      <w:pPr>
-        <w:numPr>
-          <w:ilvl w:val="0"/>
-          <w:numId w:val="2"/>
-        </w:numPr>
-        <w:spacing w:before="100" w:beforeAutospacing="1" w:after="100" w:afterAutospacing="1" w:line="240" w:lineRule="auto"/>
-        <w:rPr>
-          <w:rFonts w:asciiTheme="majorHAnsi" w:eastAsia="Times New Roman" w:hAnsiTheme="majorHAnsi" w:cstheme="majorHAnsi"/>
-          <w:sz w:val="24"/>
-          <w:szCs w:val="24"/>
-        </w:rPr>
-      </w:pPr>
-      <w:r>
-        <w:rPr>
-          <w:rFonts w:asciiTheme="majorHAnsi" w:eastAsia="Times New Roman" w:hAnsiTheme="majorHAnsi" w:cstheme="majorHAnsi"/>
-          <w:sz w:val="24"/>
-          <w:szCs w:val="24"/>
-        </w:rPr>
-        <w:t>T</w:t>
-      </w:r>
-      <w:r>
-        <w:rPr>
-          <w:rFonts w:asciiTheme="majorHAnsi" w:eastAsia="Times New Roman" w:hAnsiTheme="majorHAnsi" w:cstheme="majorHAnsi"/>
-          <w:sz w:val="24"/>
-          <w:szCs w:val="24"/>
-        </w:rPr>
-        <w:t xml:space="preserve">o push </w:t>
-      </w:r>
-      <w:r>
-        <w:rPr>
-          <w:rFonts w:asciiTheme="majorHAnsi" w:eastAsia="Times New Roman" w:hAnsiTheme="majorHAnsi" w:cstheme="majorHAnsi"/>
-          <w:sz w:val="24"/>
-          <w:szCs w:val="24"/>
-        </w:rPr>
-        <w:t>current branch and set remote as upstream:</w:t>
+          <w:rFonts w:asciiTheme="majorHAnsi" w:eastAsia="Times New Roman" w:hAnsiTheme="majorHAnsi" w:cstheme="majorHAnsi"/>
+          <w:sz w:val="24"/>
+          <w:szCs w:val="24"/>
+        </w:rPr>
+        <w:t>Git checkout master</w:t>
       </w:r>
     </w:p>
     <w:p>
@@ -2163,40 +2453,18 @@
           <w:sz w:val="24"/>
           <w:szCs w:val="24"/>
         </w:rPr>
-        <w:t>C</w:t>
-      </w:r>
-      <w:r>
-        <w:rPr>
-          <w:rFonts w:ascii="Arial" w:hAnsi="Arial" w:cs="Arial"/>
-          <w:color w:val="000000"/>
-          <w:sz w:val="20"/>
-          <w:szCs w:val="20"/>
-          <w:shd w:val="clear" w:color="auto" w:fill="FFFFFF"/>
-        </w:rPr>
-        <w:t xml:space="preserve">ommand: </w:t>
-      </w:r>
-      <w:r>
-        <w:rPr>
-          <w:rFonts w:ascii="Arial" w:hAnsi="Arial" w:cs="Arial"/>
-          <w:b/>
-          <w:bCs/>
-          <w:color w:val="000000"/>
-          <w:sz w:val="20"/>
-          <w:szCs w:val="20"/>
-        </w:rPr>
-        <w:t xml:space="preserve">git push –set-upstream origin </w:t>
-      </w:r>
-      <w:proofErr w:type="spellStart"/>
-      <w:r>
-        <w:rPr>
-          <w:rFonts w:ascii="Arial" w:hAnsi="Arial" w:cs="Arial"/>
-          <w:color w:val="000000"/>
-          <w:sz w:val="20"/>
-          <w:szCs w:val="20"/>
-        </w:rPr>
-        <w:t>xyzbranchname</w:t>
-      </w:r>
-      <w:proofErr w:type="spellEnd"/>
+        <w:t xml:space="preserve">Git </w:t>
+      </w:r>
+      <w:proofErr w:type="gramStart"/>
+      <w:r>
+        <w:rPr>
+          <w:rFonts w:asciiTheme="majorHAnsi" w:eastAsia="Times New Roman" w:hAnsiTheme="majorHAnsi" w:cstheme="majorHAnsi"/>
+          <w:sz w:val="24"/>
+          <w:szCs w:val="24"/>
+        </w:rPr>
+        <w:t>pull</w:t>
+      </w:r>
+      <w:proofErr w:type="gramEnd"/>
     </w:p>
     <w:p>
       <w:pPr>
@@ -2213,63 +2481,22 @@
       </w:pPr>
       <w:r>
         <w:rPr>
-          <w:rFonts w:ascii="Arial" w:hAnsi="Arial" w:cs="Arial"/>
-          <w:color w:val="000000"/>
-          <w:sz w:val="20"/>
-          <w:szCs w:val="20"/>
-        </w:rPr>
-        <w:t>C</w:t>
-      </w:r>
-      <w:r>
-        <w:rPr>
-          <w:rFonts w:ascii="Arial" w:hAnsi="Arial" w:cs="Arial"/>
-          <w:color w:val="000000"/>
-          <w:sz w:val="20"/>
-          <w:szCs w:val="20"/>
-        </w:rPr>
-        <w:t xml:space="preserve">ommand: </w:t>
-      </w:r>
-      <w:r>
-        <w:rPr>
-          <w:rFonts w:ascii="Arial" w:hAnsi="Arial" w:cs="Arial"/>
-          <w:b/>
-          <w:bCs/>
-          <w:color w:val="000000"/>
-          <w:sz w:val="20"/>
-          <w:szCs w:val="20"/>
-        </w:rPr>
-        <w:t>git push</w:t>
-      </w:r>
-    </w:p>
-    <w:p>
-      <w:pPr>
-        <w:numPr>
-          <w:ilvl w:val="0"/>
-          <w:numId w:val="2"/>
-        </w:numPr>
-        <w:spacing w:before="100" w:beforeAutospacing="1" w:after="100" w:afterAutospacing="1" w:line="240" w:lineRule="auto"/>
-        <w:rPr>
-          <w:rFonts w:asciiTheme="majorHAnsi" w:eastAsia="Times New Roman" w:hAnsiTheme="majorHAnsi" w:cstheme="majorHAnsi"/>
-          <w:sz w:val="24"/>
-          <w:szCs w:val="24"/>
-        </w:rPr>
-      </w:pPr>
-      <w:r>
-        <w:rPr>
-          <w:rFonts w:asciiTheme="majorHAnsi" w:eastAsia="Times New Roman" w:hAnsiTheme="majorHAnsi" w:cstheme="majorHAnsi"/>
-          <w:sz w:val="24"/>
-          <w:szCs w:val="24"/>
-        </w:rPr>
-        <w:t>Create merge request MR)/ pull request from GitHub.</w:t>
-      </w:r>
-      <w:r>
-        <w:rPr>
-          <w:rFonts w:asciiTheme="majorHAnsi" w:eastAsia="Times New Roman" w:hAnsiTheme="majorHAnsi" w:cstheme="majorHAnsi"/>
-          <w:sz w:val="24"/>
-          <w:szCs w:val="24"/>
-        </w:rPr>
-        <w:t xml:space="preserve"> </w:t>
-      </w:r>
+          <w:rFonts w:asciiTheme="majorHAnsi" w:eastAsia="Times New Roman" w:hAnsiTheme="majorHAnsi" w:cstheme="majorHAnsi"/>
+          <w:sz w:val="24"/>
+          <w:szCs w:val="24"/>
+        </w:rPr>
+        <w:t xml:space="preserve">Git checkout </w:t>
+      </w:r>
+      <w:proofErr w:type="spellStart"/>
+      <w:r>
+        <w:rPr>
+          <w:rFonts w:asciiTheme="majorHAnsi" w:eastAsia="Times New Roman" w:hAnsiTheme="majorHAnsi" w:cstheme="majorHAnsi"/>
+          <w:sz w:val="24"/>
+          <w:szCs w:val="24"/>
+        </w:rPr>
+        <w:t>banchname</w:t>
+      </w:r>
+      <w:proofErr w:type="spellEnd"/>
     </w:p>
     <w:p>
       <w:pPr>
@@ -2284,13 +2511,31 @@
           <w:szCs w:val="24"/>
         </w:rPr>
       </w:pPr>
-      <w:r>
-        <w:rPr>
-          <w:rFonts w:asciiTheme="majorHAnsi" w:eastAsia="Times New Roman" w:hAnsiTheme="majorHAnsi" w:cstheme="majorHAnsi"/>
-          <w:sz w:val="24"/>
-          <w:szCs w:val="24"/>
-        </w:rPr>
-        <w:t>Merge pull request.</w:t>
+      <w:proofErr w:type="gramStart"/>
+      <w:r>
+        <w:rPr>
+          <w:rFonts w:asciiTheme="majorHAnsi" w:eastAsia="Times New Roman" w:hAnsiTheme="majorHAnsi" w:cstheme="majorHAnsi"/>
+          <w:sz w:val="24"/>
+          <w:szCs w:val="24"/>
+        </w:rPr>
+        <w:t>Git</w:t>
+      </w:r>
+      <w:proofErr w:type="gramEnd"/>
+      <w:r>
+        <w:rPr>
+          <w:rFonts w:asciiTheme="majorHAnsi" w:eastAsia="Times New Roman" w:hAnsiTheme="majorHAnsi" w:cstheme="majorHAnsi"/>
+          <w:sz w:val="24"/>
+          <w:szCs w:val="24"/>
+        </w:rPr>
+        <w:t xml:space="preserve"> rebase mast</w:t>
+      </w:r>
+      <w:r>
+        <w:rPr>
+          <w:rFonts w:asciiTheme="majorHAnsi" w:eastAsia="Times New Roman" w:hAnsiTheme="majorHAnsi" w:cstheme="majorHAnsi"/>
+          <w:sz w:val="24"/>
+          <w:szCs w:val="24"/>
+        </w:rPr>
+        <w:t>er</w:t>
       </w:r>
     </w:p>
     <w:p>
@@ -2312,45 +2557,7 @@
           <w:sz w:val="24"/>
           <w:szCs w:val="24"/>
         </w:rPr>
-        <w:t xml:space="preserve">Confirm </w:t>
-      </w:r>
-      <w:r>
-        <w:rPr>
-          <w:rFonts w:asciiTheme="majorHAnsi" w:eastAsia="Times New Roman" w:hAnsiTheme="majorHAnsi" w:cstheme="majorHAnsi"/>
-          <w:sz w:val="24"/>
-          <w:szCs w:val="24"/>
-        </w:rPr>
-        <w:t>Merge</w:t>
-      </w:r>
-      <w:r>
-        <w:rPr>
-          <w:rFonts w:asciiTheme="majorHAnsi" w:eastAsia="Times New Roman" w:hAnsiTheme="majorHAnsi" w:cstheme="majorHAnsi"/>
-          <w:sz w:val="24"/>
-          <w:szCs w:val="24"/>
-        </w:rPr>
-        <w:t>.</w:t>
-      </w:r>
-    </w:p>
-    <w:p>
-      <w:pPr>
-        <w:numPr>
-          <w:ilvl w:val="1"/>
-          <w:numId w:val="2"/>
-        </w:numPr>
-        <w:spacing w:before="100" w:beforeAutospacing="1" w:after="100" w:afterAutospacing="1" w:line="240" w:lineRule="auto"/>
-        <w:rPr>
-          <w:rFonts w:asciiTheme="majorHAnsi" w:eastAsia="Times New Roman" w:hAnsiTheme="majorHAnsi" w:cstheme="majorHAnsi"/>
-          <w:sz w:val="24"/>
-          <w:szCs w:val="24"/>
-        </w:rPr>
-      </w:pPr>
-      <w:r>
-        <w:rPr>
-          <w:rFonts w:asciiTheme="majorHAnsi" w:eastAsia="Times New Roman" w:hAnsiTheme="majorHAnsi" w:cstheme="majorHAnsi"/>
-          <w:sz w:val="24"/>
-          <w:szCs w:val="24"/>
-        </w:rPr>
-        <w:t>Delete branch.</w:t>
+        <w:t>Git push</w:t>
       </w:r>
     </w:p>
     <w:sectPr>
@@ -2663,7 +2870,7 @@
         <w:sz w:val="20"/>
       </w:rPr>
     </w:lvl>
-    <w:lvl w:ilvl="2" w:tentative="1">
+    <w:lvl w:ilvl="2">
       <w:start w:val="1"/>
       <w:numFmt w:val="bullet"/>
       <w:lvlText w:val=""/>

</xml_diff>